<commit_message>
interface 100% só falta os botão sorts
</commit_message>
<xml_diff>
--- a/VisualSort/Relatório.docx
+++ b/VisualSort/Relatório.docx
@@ -825,8 +825,6 @@
       <w:r>
         <w:t>de um dado</w:t>
       </w:r>
-      <w:bookmarkStart w:id="0" w:name="_GoBack"/>
-      <w:bookmarkEnd w:id="0"/>
       <w:r>
         <w:t xml:space="preserve"> Pesquisador por</w:t>
       </w:r>
@@ -3072,7 +3070,13 @@
         <w:t>ntral, e seu grafo é desenhado.</w:t>
       </w:r>
       <w:r>
-        <w:t xml:space="preserve"> Nenhum código de terceiros (exceto as funções de desenho do XNA) foi utilizado para o grafo de ligações.</w:t>
+        <w:t xml:space="preserve"> Nenhum código de terceiros (exceto as funções de desenho do XNA) foi utilizado para o </w:t>
+      </w:r>
+      <w:r>
+        <w:t xml:space="preserve">desenho do </w:t>
+      </w:r>
+      <w:r>
+        <w:t>grafo de ligações.</w:t>
       </w:r>
     </w:p>
     <w:p>
@@ -3158,7 +3162,13 @@
       <w:proofErr w:type="spellEnd"/>
       <w:proofErr w:type="gramEnd"/>
       <w:r>
-        <w:t xml:space="preserve"> foi desenvolvida especificamente para esse trabalho, </w:t>
+        <w:t xml:space="preserve"> foi desen</w:t>
+      </w:r>
+      <w:r>
+        <w:t>volvida especificamente para est</w:t>
+      </w:r>
+      <w:r>
+        <w:t xml:space="preserve">e trabalho, </w:t>
       </w:r>
       <w:r>
         <w:t xml:space="preserve">se </w:t>
@@ -3297,6 +3307,24 @@
         <w:t>David Amador</w:t>
       </w:r>
       <w:r>
+        <w:rPr>
+          <w:i/>
+        </w:rPr>
+        <w:t xml:space="preserve"> </w:t>
+      </w:r>
+      <w:r>
+        <w:t xml:space="preserve">(ver </w:t>
+      </w:r>
+      <w:r>
+        <w:rPr>
+          <w:i/>
+        </w:rPr>
+        <w:t>1.2.2.3</w:t>
+      </w:r>
+      <w:r>
+        <w:t>)</w:t>
+      </w:r>
+      <w:r>
         <w:t xml:space="preserve">. </w:t>
       </w:r>
       <w:r>
@@ -3314,7 +3342,6 @@
         <w:t xml:space="preserve"> </w:t>
       </w:r>
     </w:p>
-    <w:p/>
     <w:p/>
     <w:p>
       <w:pPr>
@@ -3331,6 +3358,7 @@
         <w:rPr>
           <w:color w:val="000000" w:themeColor="text1"/>
         </w:rPr>
+        <w:lastRenderedPageBreak/>
         <w:t>Considerações Finais</w:t>
       </w:r>
     </w:p>
@@ -3562,6 +3590,7 @@
         <w:rPr>
           <w:b/>
         </w:rPr>
+        <w:lastRenderedPageBreak/>
         <w:t xml:space="preserve">Distância de Edição de </w:t>
       </w:r>
       <w:proofErr w:type="spellStart"/>
@@ -3768,7 +3797,15 @@
         <w:t xml:space="preserve">gerar uma forma normalizada de Nomes e Títulos para </w:t>
       </w:r>
       <w:r>
-        <w:t>pesquisar somente palavras que realmente importam, deixando a pesquisa mais rápida e mais confiável.</w:t>
+        <w:t xml:space="preserve">pesquisar somente palavras que realmente importam, deixando a pesquisa mais rápida e mais </w:t>
+      </w:r>
+      <w:r>
+        <w:t>robusta</w:t>
+      </w:r>
+      <w:bookmarkStart w:id="0" w:name="_GoBack"/>
+      <w:bookmarkEnd w:id="0"/>
+      <w:r>
+        <w:t>.</w:t>
       </w:r>
     </w:p>
     <w:p>

</xml_diff>